<commit_message>
fix issues in pretensions module
</commit_message>
<xml_diff>
--- a/pretensions/docx_templates/Template_pretension_2020_12_07.docx
+++ b/pretensions/docx_templates/Template_pretension_2020_12_07.docx
@@ -217,39 +217,39 @@
           <w:szCs w:val="28"/>
           <w:lang w:val="en-US"/>
         </w:rPr>
-        <w:t>{{</w:t>
-      </w:r>
-      <w:r>
-        <w:rPr>
-          <w:sz w:val="28"/>
-          <w:szCs w:val="28"/>
-          <w:lang w:val="en-US"/>
-        </w:rPr>
-        <w:t xml:space="preserve"> </w:t>
-      </w:r>
-      <w:r>
-        <w:rPr>
-          <w:sz w:val="28"/>
-          <w:szCs w:val="28"/>
-          <w:lang w:val="en-US"/>
-        </w:rPr>
-        <w:t>postal_code</w:t>
-      </w:r>
-      <w:r>
-        <w:rPr>
-          <w:sz w:val="28"/>
-          <w:szCs w:val="28"/>
-          <w:lang w:val="en-US"/>
-        </w:rPr>
-        <w:t xml:space="preserve"> </w:t>
-      </w:r>
-      <w:r>
-        <w:rPr>
-          <w:sz w:val="28"/>
-          <w:szCs w:val="28"/>
-          <w:lang w:val="en-US"/>
-        </w:rPr>
-        <w:t>}}</w:t>
+        <w:t xml:space="preserve">{{ </w:t>
+      </w:r>
+      <w:r>
+        <w:rPr>
+          <w:sz w:val="28"/>
+          <w:szCs w:val="28"/>
+          <w:lang w:val="en-US"/>
+        </w:rPr>
+        <w:t>postal</w:t>
+      </w:r>
+      <w:r>
+        <w:rPr>
+          <w:sz w:val="28"/>
+          <w:szCs w:val="28"/>
+          <w:lang w:val="en-US"/>
+        </w:rPr>
+        <w:t>_</w:t>
+      </w:r>
+      <w:r>
+        <w:rPr>
+          <w:sz w:val="28"/>
+          <w:szCs w:val="28"/>
+          <w:lang w:val="en-US"/>
+        </w:rPr>
+        <w:t>code</w:t>
+      </w:r>
+      <w:r>
+        <w:rPr>
+          <w:sz w:val="28"/>
+          <w:szCs w:val="28"/>
+          <w:lang w:val="en-US"/>
+        </w:rPr>
+        <w:t xml:space="preserve"> }}</w:t>
       </w:r>
     </w:p>
     <w:p>

</xml_diff>